<commit_message>
add some people resource
</commit_message>
<xml_diff>
--- a/Config/Xlsx/_分段.docx
+++ b/Config/Xlsx/_分段.docx
@@ -2036,32 +2036,26 @@
               <w:cnfStyle w:val="000000100000" w:firstRow="0" w:lastRow="0" w:firstColumn="0" w:lastColumn="0" w:oddVBand="0" w:evenVBand="0" w:oddHBand="1" w:evenHBand="0" w:firstRowFirstColumn="0" w:firstRowLastColumn="0" w:lastRowFirstColumn="0" w:lastRowLastColumn="0"/>
             </w:pPr>
             <w:r>
-              <w:rPr>
-                <w:rFonts w:hint="eastAsia"/>
-              </w:rPr>
-              <w:t>M</w:t>
-            </w:r>
-            <w:r>
-              <w:t>onsterConfig</w:t>
-            </w:r>
-          </w:p>
-        </w:tc>
-        <w:tc>
-          <w:tcPr>
-            <w:tcW w:w="3948" w:type="dxa"/>
-          </w:tcPr>
-          <w:p>
-            <w:pPr>
-              <w:cnfStyle w:val="000000100000" w:firstRow="0" w:lastRow="0" w:firstColumn="0" w:lastColumn="0" w:oddVBand="0" w:evenVBand="0" w:oddHBand="1" w:evenHBand="0" w:firstRowFirstColumn="0" w:firstRowLastColumn="0" w:lastRowFirstColumn="0" w:lastRowLastColumn="0"/>
-              <w:rPr>
-                <w:rFonts w:hint="eastAsia"/>
-              </w:rPr>
-            </w:pPr>
-            <w:r>
-              <w:rPr>
-                <w:rFonts w:hint="eastAsia"/>
-              </w:rPr>
-              <w:t>怪物</w:t>
+              <w:t>People</w:t>
+            </w:r>
+            <w:r>
+              <w:t>Config</w:t>
+            </w:r>
+          </w:p>
+        </w:tc>
+        <w:tc>
+          <w:tcPr>
+            <w:tcW w:w="3948" w:type="dxa"/>
+          </w:tcPr>
+          <w:p>
+            <w:pPr>
+              <w:cnfStyle w:val="000000100000" w:firstRow="0" w:lastRow="0" w:firstColumn="0" w:lastColumn="0" w:oddVBand="0" w:evenVBand="0" w:oddHBand="1" w:evenHBand="0" w:firstRowFirstColumn="0" w:firstRowLastColumn="0" w:lastRowFirstColumn="0" w:lastRowLastColumn="0"/>
+            </w:pPr>
+            <w:r>
+              <w:rPr>
+                <w:rFonts w:hint="eastAsia"/>
+              </w:rPr>
+              <w:t>人物</w:t>
             </w:r>
           </w:p>
         </w:tc>

</xml_diff>